<commit_message>
Fix inaccurate claims - remove 50+ visualizers, list actual projects
</commit_message>
<xml_diff>
--- a/Quincy_Campbell_Resume_Brandgage.docx
+++ b/Quincy_Campbell_Resume_Brandgage.docx
@@ -115,7 +115,7 @@
           <w:b w:val="0"/>
           <w:sz w:val="18"/>
         </w:rPr>
-        <w:t>Product visualization apps for major brands deployed to trade shows and consumer platforms</w:t>
+        <w:t>Product visualization apps deployed to trade shows and consumer platforms</w:t>
       </w:r>
     </w:p>
     <w:p>
@@ -128,7 +128,7 @@
           <w:rFonts w:ascii="Calibri" w:hAnsi="Calibri"/>
           <w:sz w:val="20"/>
         </w:rPr>
-        <w:t>Created 50+ product visualization apps for PC, WebGL, Android, and iOS using Unity and PlayCanvas</w:t>
+        <w:t>Created product visualization apps for PC, WebGL, Android, and iOS using Unity and PlayCanvas</w:t>
       </w:r>
     </w:p>
     <w:p>
@@ -596,7 +596,7 @@
           <w:b w:val="0"/>
           <w:sz w:val="20"/>
         </w:rPr>
-        <w:t>Wayne Dalton / DoorView / Envision AR — Product visualization apps (iOS/Android)</w:t>
+        <w:t>Chameleon Power — Wayne Dalton, DoorView, Raynor, IKO RoofViewer, ENVISION, Chromalyzer 2</w:t>
       </w:r>
     </w:p>
     <w:p>

</xml_diff>

<commit_message>
Resume v2: chronological order + include all roles
</commit_message>
<xml_diff>
--- a/Quincy_Campbell_Resume_Brandgage.docx
+++ b/Quincy_Campbell_Resume_Brandgage.docx
@@ -24,12 +24,12 @@
           <w:rFonts w:ascii="Calibri" w:hAnsi="Calibri"/>
           <w:sz w:val="20"/>
         </w:rPr>
-        <w:t>Pittsburgh, PA 15216 | (517) 515-1699 | quincy120@gmail.com | github.com/SlimeQ | slimeq.github.io</w:t>
+        <w:t>Pittsburgh, PA 15216 | (517) 515-1699 | quincy120@gmail.com | slimeq.github.io | github.com/SlimeQ</w:t>
       </w:r>
     </w:p>
     <w:p>
       <w:pPr>
-        <w:spacing w:before="240"/>
+        <w:spacing w:before="200"/>
       </w:pPr>
       <w:r>
         <w:rPr>
@@ -50,12 +50,12 @@
           <w:b w:val="0"/>
           <w:sz w:val="20"/>
         </w:rPr>
-        <w:t>Unity developer with 7+ years of experience building interactive applications for trade shows, live events, and product visualization. Proven track record shipping polished apps across PC, WebGL, iOS, Android, and XR platforms under fast-paced deadlines. Strong collaborator with artists and designers, experienced in modular architecture, custom shaders, and hardware integration.</w:t>
+        <w:t>Unity developer with 7+ years of experience building interactive applications for trade shows, live events, and product visualization. Shipped across PC, WebGL, iOS, Android, and XR (Magic Leap 2). Strong in modular C# architecture, UI implementation, asset pipeline integration with artists/designers, REST/API integration, and performance debugging/optimization.</w:t>
       </w:r>
     </w:p>
     <w:p>
       <w:pPr>
-        <w:spacing w:before="240"/>
+        <w:spacing w:before="200"/>
       </w:pPr>
       <w:r>
         <w:rPr>
@@ -76,12 +76,12 @@
           <w:b w:val="0"/>
           <w:sz w:val="20"/>
         </w:rPr>
-        <w:t>Unity (7+ years) • C# / .NET • iOS &amp; Android deployment • WebGL / PlayCanvas • Custom shaders &amp; materials • VR/AR (Magic Leap, Quest, SteamVR) • REST API integration • UI/UX implementation • Asset pipeline management • Procedural mesh generation • 3D math &amp; physics • Git / CI/CD</w:t>
+        <w:t>Unity / C# (architecture, tooling/plugins, UI) • Deployments: Windows, WebGL, Android, iOS • XR: Magic Leap 2 • Integration: REST APIs, WebSockets, networking (Mirror / Netcode for GameObjects) • Graphics: shaders/materials, procedural mesh, 3D math/physics • Backend: ASP.NET Core, PostgreSQL</w:t>
       </w:r>
     </w:p>
     <w:p>
       <w:pPr>
-        <w:spacing w:before="240"/>
+        <w:spacing w:before="200"/>
       </w:pPr>
       <w:r>
         <w:rPr>
@@ -89,7 +89,7 @@
           <w:b/>
           <w:sz w:val="24"/>
         </w:rPr>
-        <w:t>EMPLOYMENT EXPERIENCE</w:t>
+        <w:t>PROFESSIONAL EXPERIENCE (MOST RECENT FIRST)</w:t>
       </w:r>
     </w:p>
     <w:p>
@@ -102,20 +102,7 @@
           <w:b/>
           <w:sz w:val="20"/>
         </w:rPr>
-        <w:t>Unity Developer | Chameleon Power | June 2018 – May 2022 (4 years)</w:t>
-      </w:r>
-    </w:p>
-    <w:p>
-      <w:pPr>
-        <w:spacing w:after="40"/>
-      </w:pPr>
-      <w:r>
-        <w:rPr>
-          <w:rFonts w:ascii="Calibri" w:hAnsi="Calibri"/>
-          <w:b w:val="0"/>
-          <w:sz w:val="18"/>
-        </w:rPr>
-        <w:t>Product visualization apps deployed to trade shows and consumer platforms</w:t>
+        <w:t>Head of AI Engineering — Silversight.ai | Mar 2025 – Present</w:t>
       </w:r>
     </w:p>
     <w:p>
@@ -128,7 +115,20 @@
           <w:rFonts w:ascii="Calibri" w:hAnsi="Calibri"/>
           <w:sz w:val="20"/>
         </w:rPr>
-        <w:t>Created product visualization apps for PC, WebGL, Android, and iOS using Unity and PlayCanvas</w:t>
+        <w:t>Led engineering on production AI systems; owned CI/CD (Docker, GitHub Actions) and cloud deployments (GCP). (Kept brief for Unity-focused roles.)</w:t>
+      </w:r>
+    </w:p>
+    <w:p>
+      <w:pPr>
+        <w:spacing w:after="40"/>
+      </w:pPr>
+      <w:r>
+        <w:rPr>
+          <w:rFonts w:ascii="Calibri" w:hAnsi="Calibri"/>
+          <w:b/>
+          <w:sz w:val="20"/>
+        </w:rPr>
+        <w:t>Backend Python Developer — Agentic Brain | Jan 2025 – Mar 2025</w:t>
       </w:r>
     </w:p>
     <w:p>
@@ -141,7 +141,20 @@
           <w:rFonts w:ascii="Calibri" w:hAnsi="Calibri"/>
           <w:sz w:val="20"/>
         </w:rPr>
-        <w:t>Collaborated with design teams to integrate 2D, 3D, and visual effects assets into application logic</w:t>
+        <w:t>Built OpenAI-based tooling and Python/Flask/SQLAlchemy backend services supporting multi-platform chatbots.</w:t>
+      </w:r>
+    </w:p>
+    <w:p>
+      <w:pPr>
+        <w:spacing w:after="40"/>
+      </w:pPr>
+      <w:r>
+        <w:rPr>
+          <w:rFonts w:ascii="Calibri" w:hAnsi="Calibri"/>
+          <w:b/>
+          <w:sz w:val="20"/>
+        </w:rPr>
+        <w:t>Full Stack Developer (Unity / AR) — Tin Drum | Mar 2023 – Jan 2025</w:t>
       </w:r>
     </w:p>
     <w:p>
@@ -154,7 +167,7 @@
           <w:rFonts w:ascii="Calibri" w:hAnsi="Calibri"/>
           <w:sz w:val="20"/>
         </w:rPr>
-        <w:t>Used 3D reprojection techniques to apply products onto customer-uploaded photographs</w:t>
+        <w:t>Built warehouse-scale Unity AR apps for Magic Leap 2 (Android) for live performances (including KAGAMI).</w:t>
       </w:r>
     </w:p>
     <w:p>
@@ -167,7 +180,7 @@
           <w:rFonts w:ascii="Calibri" w:hAnsi="Calibri"/>
           <w:sz w:val="20"/>
         </w:rPr>
-        <w:t>Wrote custom shaders and procedural mesh systems for real-time product manipulation</w:t>
+        <w:t>Developed supporting platform: Android fleet tools (200+ devices), C#/ASP.NET Core/Blazor systems for metrics, file distribution, and AV sync.</w:t>
       </w:r>
     </w:p>
     <w:p>
@@ -180,7 +193,7 @@
           <w:rFonts w:ascii="Calibri" w:hAnsi="Calibri"/>
           <w:sz w:val="20"/>
         </w:rPr>
-        <w:t>Designed and scripted complex UI structures; created UI assets in Photoshop and Illustrator</w:t>
+        <w:t>Created reusable Unity plugins; implemented integration patterns (HTTP/WebSockets) and networking (Mirror/NGO).</w:t>
       </w:r>
     </w:p>
     <w:p>
@@ -193,7 +206,20 @@
           <w:rFonts w:ascii="Calibri" w:hAnsi="Calibri"/>
           <w:sz w:val="20"/>
         </w:rPr>
-        <w:t>Integrated various 3rd party REST APIs into Unity apps for data retrieval and submission</w:t>
+        <w:t>Implemented volumetric capture compression/decompression + playback pipeline.</w:t>
+      </w:r>
+    </w:p>
+    <w:p>
+      <w:pPr>
+        <w:spacing w:after="40"/>
+      </w:pPr>
+      <w:r>
+        <w:rPr>
+          <w:rFonts w:ascii="Calibri" w:hAnsi="Calibri"/>
+          <w:b/>
+          <w:sz w:val="20"/>
+        </w:rPr>
+        <w:t>Unity Developer — Mobeus Industries | May 2022 – Mar 2023</w:t>
       </w:r>
     </w:p>
     <w:p>
@@ -206,7 +232,20 @@
           <w:rFonts w:ascii="Calibri" w:hAnsi="Calibri"/>
           <w:sz w:val="20"/>
         </w:rPr>
-        <w:t>Optimized applications for build size and performance on low-end hardware and WebGL</w:t>
+        <w:t>Led a small distributed team building a Unity 3D motion-controlled video call demo; owned architecture and integrated Google Mediapipe pose recognition.</w:t>
+      </w:r>
+    </w:p>
+    <w:p>
+      <w:pPr>
+        <w:spacing w:after="40"/>
+      </w:pPr>
+      <w:r>
+        <w:rPr>
+          <w:rFonts w:ascii="Calibri" w:hAnsi="Calibri"/>
+          <w:b/>
+          <w:sz w:val="20"/>
+        </w:rPr>
+        <w:t>Unity Developer — Chameleon Power | Jun 2018 – May 2022</w:t>
       </w:r>
     </w:p>
     <w:p>
@@ -219,7 +258,46 @@
           <w:rFonts w:ascii="Calibri" w:hAnsi="Calibri"/>
           <w:sz w:val="20"/>
         </w:rPr>
-        <w:t>Created modularized Unity plugins to accelerate development across multiple projects</w:t>
+        <w:t>Shipped Unity/PlayCanvas visualization products across PC, WebGL, iOS, Android.</w:t>
+      </w:r>
+    </w:p>
+    <w:p>
+      <w:pPr>
+        <w:pStyle w:val="ListBullet"/>
+        <w:spacing w:after="20"/>
+      </w:pPr>
+      <w:r>
+        <w:rPr>
+          <w:rFonts w:ascii="Calibri" w:hAnsi="Calibri"/>
+          <w:sz w:val="20"/>
+        </w:rPr>
+        <w:t>Built/maintained: Wayne Dalton Design Center, DoorView, Raynor Design Center, Design-It-All, IKO RoofViewer (Android, delisted), ENVISION LED Visualizer (WebGL), Chromalyzer 2.</w:t>
+      </w:r>
+    </w:p>
+    <w:p>
+      <w:pPr>
+        <w:pStyle w:val="ListBullet"/>
+        <w:spacing w:after="20"/>
+      </w:pPr>
+      <w:r>
+        <w:rPr>
+          <w:rFonts w:ascii="Calibri" w:hAnsi="Calibri"/>
+          <w:sz w:val="20"/>
+        </w:rPr>
+        <w:t>Implemented photo-upload visualization (3D reprojection), custom shaders/materials, procedural mesh systems, complex UI, and REST/API integrations.</w:t>
+      </w:r>
+    </w:p>
+    <w:p>
+      <w:pPr>
+        <w:pStyle w:val="ListBullet"/>
+        <w:spacing w:after="20"/>
+      </w:pPr>
+      <w:r>
+        <w:rPr>
+          <w:rFonts w:ascii="Calibri" w:hAnsi="Calibri"/>
+          <w:sz w:val="20"/>
+        </w:rPr>
+        <w:t>Created reusable Unity plugins/internal tools; optimized performance and build size for low-end hardware and WebGL.</w:t>
       </w:r>
     </w:p>
     <w:p>
@@ -232,20 +310,7 @@
           <w:b/>
           <w:sz w:val="20"/>
         </w:rPr>
-        <w:t>Full Stack Developer | Tin Drum | March 2023 – January 2025 (2 years)</w:t>
-      </w:r>
-    </w:p>
-    <w:p>
-      <w:pPr>
-        <w:spacing w:after="40"/>
-      </w:pPr>
-      <w:r>
-        <w:rPr>
-          <w:rFonts w:ascii="Calibri" w:hAnsi="Calibri"/>
-          <w:b w:val="0"/>
-          <w:sz w:val="18"/>
-        </w:rPr>
-        <w:t>AR applications for live performances including KAGAMI (The Shed NYC, Manchester International Festival)</w:t>
+        <w:t>Solo Game Developer — Hailstorm VR | Aug 2016 – Jun 2018</w:t>
       </w:r>
     </w:p>
     <w:p>
@@ -258,7 +323,20 @@
           <w:rFonts w:ascii="Calibri" w:hAnsi="Calibri"/>
           <w:sz w:val="20"/>
         </w:rPr>
-        <w:t>Developed warehouse-scale AR applications in Unity for Magic Leap 2 (Android)</w:t>
+        <w:t>Designed and shipped a multiplayer VR FPS in Unreal Engine 4 (C++), including Steam subsystem, VoIP, and Workshop support.</w:t>
+      </w:r>
+    </w:p>
+    <w:p>
+      <w:pPr>
+        <w:spacing w:after="40"/>
+      </w:pPr>
+      <w:r>
+        <w:rPr>
+          <w:rFonts w:ascii="Calibri" w:hAnsi="Calibri"/>
+          <w:b/>
+          <w:sz w:val="20"/>
+        </w:rPr>
+        <w:t>Back End Java Developer — Maestro | Jul 2015 – Aug 2016</w:t>
       </w:r>
     </w:p>
     <w:p>
@@ -271,7 +349,20 @@
           <w:rFonts w:ascii="Calibri" w:hAnsi="Calibri"/>
           <w:sz w:val="20"/>
         </w:rPr>
-        <w:t>Wrote Android apps in Java to manage configuration of 200+ device fleet for live events</w:t>
+        <w:t>Built and maintained REST services with Java/Spring Boot/PostgreSQL; maintained OAuth2 server.</w:t>
+      </w:r>
+    </w:p>
+    <w:p>
+      <w:pPr>
+        <w:spacing w:after="40"/>
+      </w:pPr>
+      <w:r>
+        <w:rPr>
+          <w:rFonts w:ascii="Calibri" w:hAnsi="Calibri"/>
+          <w:b/>
+          <w:sz w:val="20"/>
+        </w:rPr>
+        <w:t>Drupal Developer — Switchback LLC | May 2015 – Jul 2015</w:t>
       </w:r>
     </w:p>
     <w:p>
@@ -284,7 +375,20 @@
           <w:rFonts w:ascii="Calibri" w:hAnsi="Calibri"/>
           <w:sz w:val="20"/>
         </w:rPr>
-        <w:t>Built C#/ASP.NET Core/Blazor backend for metrics tracking, file distribution, and content sync</w:t>
+        <w:t>Worked on Drupal 7 sites/plugins (PHP/JavaScript) in a distributed team.</w:t>
+      </w:r>
+    </w:p>
+    <w:p>
+      <w:pPr>
+        <w:spacing w:after="40"/>
+      </w:pPr>
+      <w:r>
+        <w:rPr>
+          <w:rFonts w:ascii="Calibri" w:hAnsi="Calibri"/>
+          <w:b/>
+          <w:sz w:val="20"/>
+        </w:rPr>
+        <w:t>Web Developer — Waldo Library (WMU) | Jan 2014 – May 2015</w:t>
       </w:r>
     </w:p>
     <w:p>
@@ -297,7 +401,20 @@
           <w:rFonts w:ascii="Calibri" w:hAnsi="Calibri"/>
           <w:sz w:val="20"/>
         </w:rPr>
-        <w:t>Designed reusable Unity plugins to accelerate development across projects</w:t>
+        <w:t>Built internal web tools (PHP/JS/MySQL); supported Android/WiFi positioning + ML classification components.</w:t>
+      </w:r>
+    </w:p>
+    <w:p>
+      <w:pPr>
+        <w:spacing w:after="40"/>
+      </w:pPr>
+      <w:r>
+        <w:rPr>
+          <w:rFonts w:ascii="Calibri" w:hAnsi="Calibri"/>
+          <w:b/>
+          <w:sz w:val="20"/>
+        </w:rPr>
+        <w:t>Systems Technician — Waldo Library (WMU) | Sep 2012 – Jan 2014</w:t>
       </w:r>
     </w:p>
     <w:p>
@@ -310,207 +427,12 @@
           <w:rFonts w:ascii="Calibri" w:hAnsi="Calibri"/>
           <w:sz w:val="20"/>
         </w:rPr>
-        <w:t>Created compression/decompression and playback system for volumetric capture data</w:t>
+        <w:t>Help desk + Windows terminal diagnosis/repair for library staff.</w:t>
       </w:r>
     </w:p>
     <w:p>
       <w:pPr>
-        <w:pStyle w:val="ListBullet"/>
-        <w:spacing w:after="20"/>
-      </w:pPr>
-      <w:r>
-        <w:rPr>
-          <w:rFonts w:ascii="Calibri" w:hAnsi="Calibri"/>
-          <w:sz w:val="20"/>
-        </w:rPr>
-        <w:t>Provided remote support for live performances around the world</w:t>
-      </w:r>
-    </w:p>
-    <w:p>
-      <w:pPr>
-        <w:spacing w:after="40"/>
-      </w:pPr>
-      <w:r>
-        <w:rPr>
-          <w:rFonts w:ascii="Calibri" w:hAnsi="Calibri"/>
-          <w:b/>
-          <w:sz w:val="20"/>
-        </w:rPr>
-        <w:t>Unity Developer | Mobeus Industries | May 2022 – March 2023 (1 year)</w:t>
-      </w:r>
-    </w:p>
-    <w:p>
-      <w:pPr>
-        <w:pStyle w:val="ListBullet"/>
-        <w:spacing w:after="20"/>
-      </w:pPr>
-      <w:r>
-        <w:rPr>
-          <w:rFonts w:ascii="Calibri" w:hAnsi="Calibri"/>
-          <w:sz w:val="20"/>
-        </w:rPr>
-        <w:t>Led small global team building Unity tech demo for 3D motion-controlled video calls</w:t>
-      </w:r>
-    </w:p>
-    <w:p>
-      <w:pPr>
-        <w:pStyle w:val="ListBullet"/>
-        <w:spacing w:after="20"/>
-      </w:pPr>
-      <w:r>
-        <w:rPr>
-          <w:rFonts w:ascii="Calibri" w:hAnsi="Calibri"/>
-          <w:sz w:val="20"/>
-        </w:rPr>
-        <w:t>Designed application architecture; advised on netcode, graphics, and control systems</w:t>
-      </w:r>
-    </w:p>
-    <w:p>
-      <w:pPr>
-        <w:pStyle w:val="ListBullet"/>
-        <w:spacing w:after="20"/>
-      </w:pPr>
-      <w:r>
-        <w:rPr>
-          <w:rFonts w:ascii="Calibri" w:hAnsi="Calibri"/>
-          <w:sz w:val="20"/>
-        </w:rPr>
-        <w:t>Integrated real-time ML model (Google Mediapipe) for pose recognition from webcam input</w:t>
-      </w:r>
-    </w:p>
-    <w:p>
-      <w:pPr>
-        <w:spacing w:after="40"/>
-      </w:pPr>
-      <w:r>
-        <w:rPr>
-          <w:rFonts w:ascii="Calibri" w:hAnsi="Calibri"/>
-          <w:b/>
-          <w:sz w:val="20"/>
-        </w:rPr>
-        <w:t>Solo Game Developer | Hailstorm VR | August 2016 – June 2018 (2 years)</w:t>
-      </w:r>
-    </w:p>
-    <w:p>
-      <w:pPr>
-        <w:spacing w:after="40"/>
-      </w:pPr>
-      <w:r>
-        <w:rPr>
-          <w:rFonts w:ascii="Calibri" w:hAnsi="Calibri"/>
-          <w:b w:val="0"/>
-          <w:sz w:val="18"/>
-        </w:rPr>
-        <w:t>Multiplayer VR shooter shipped on Steam with Workshop support</w:t>
-      </w:r>
-    </w:p>
-    <w:p>
-      <w:pPr>
-        <w:pStyle w:val="ListBullet"/>
-        <w:spacing w:after="20"/>
-      </w:pPr>
-      <w:r>
-        <w:rPr>
-          <w:rFonts w:ascii="Calibri" w:hAnsi="Calibri"/>
-          <w:sz w:val="20"/>
-        </w:rPr>
-        <w:t>Designed and developed multiplayer VR FPS in Unreal Engine 4 with C++</w:t>
-      </w:r>
-    </w:p>
-    <w:p>
-      <w:pPr>
-        <w:pStyle w:val="ListBullet"/>
-        <w:spacing w:after="20"/>
-      </w:pPr>
-      <w:r>
-        <w:rPr>
-          <w:rFonts w:ascii="Calibri" w:hAnsi="Calibri"/>
-          <w:sz w:val="20"/>
-        </w:rPr>
-        <w:t>Integrated Steam online subsystem, VoIP with proximity chat, and Workshop for custom maps</w:t>
-      </w:r>
-    </w:p>
-    <w:p>
-      <w:pPr>
-        <w:pStyle w:val="ListBullet"/>
-        <w:spacing w:after="20"/>
-      </w:pPr>
-      <w:r>
-        <w:rPr>
-          <w:rFonts w:ascii="Calibri" w:hAnsi="Calibri"/>
-          <w:sz w:val="20"/>
-        </w:rPr>
-        <w:t>Wrote AI modules using behavior trees; designed custom flight/movement systems</w:t>
-      </w:r>
-    </w:p>
-    <w:p>
-      <w:pPr>
-        <w:spacing w:after="40"/>
-      </w:pPr>
-      <w:r>
-        <w:rPr>
-          <w:rFonts w:ascii="Calibri" w:hAnsi="Calibri"/>
-          <w:b/>
-          <w:sz w:val="20"/>
-        </w:rPr>
-        <w:t>Head of AI Engineering | Silversight.ai | March 2025 – Present</w:t>
-      </w:r>
-    </w:p>
-    <w:p>
-      <w:pPr>
-        <w:pStyle w:val="ListBullet"/>
-        <w:spacing w:after="20"/>
-      </w:pPr>
-      <w:r>
-        <w:rPr>
-          <w:rFonts w:ascii="Calibri" w:hAnsi="Calibri"/>
-          <w:sz w:val="20"/>
-        </w:rPr>
-        <w:t>Led small engineering team; established best practices for AI-assisted development workflows</w:t>
-      </w:r>
-    </w:p>
-    <w:p>
-      <w:pPr>
-        <w:pStyle w:val="ListBullet"/>
-        <w:spacing w:after="20"/>
-      </w:pPr>
-      <w:r>
-        <w:rPr>
-          <w:rFonts w:ascii="Calibri" w:hAnsi="Calibri"/>
-          <w:sz w:val="20"/>
-        </w:rPr>
-        <w:t>Deployed ML models to Google Cloud; managed Docker/GitHub Actions CI/CD pipelines</w:t>
-      </w:r>
-    </w:p>
-    <w:p>
-      <w:pPr>
-        <w:spacing w:before="240"/>
-      </w:pPr>
-      <w:r>
-        <w:rPr>
-          <w:rFonts w:ascii="Calibri" w:hAnsi="Calibri"/>
-          <w:b/>
-          <w:sz w:val="24"/>
-        </w:rPr>
-        <w:t>ADDITIONAL SKILLS</w:t>
-      </w:r>
-    </w:p>
-    <w:p>
-      <w:pPr>
-        <w:spacing w:after="40"/>
-      </w:pPr>
-      <w:r>
-        <w:rPr>
-          <w:rFonts w:ascii="Calibri" w:hAnsi="Calibri"/>
-          <w:b w:val="0"/>
-          <w:sz w:val="20"/>
-        </w:rPr>
-        <w:t>Unreal Engine 4 (C++, Blueprints) • Python backend • Server administration (Linux/Windows) • PostgreSQL • Multiplayer networking • Basic 3D art (Blender, Maya) • Editor scripting &amp; tooling</w:t>
-      </w:r>
-    </w:p>
-    <w:p>
-      <w:pPr>
-        <w:spacing w:before="240"/>
+        <w:spacing w:before="200"/>
       </w:pPr>
       <w:r>
         <w:rPr>
@@ -531,7 +453,7 @@
           <w:b/>
           <w:sz w:val="20"/>
         </w:rPr>
-        <w:t>Western Michigan University — B.S. Computer Science (Theory &amp; Analysis)</w:t>
+        <w:t>Western Michigan University — B.S. Computer Science (Theory &amp; Analysis) | 2015</w:t>
       </w:r>
     </w:p>
     <w:p>
@@ -544,12 +466,12 @@
           <w:b w:val="0"/>
           <w:sz w:val="20"/>
         </w:rPr>
-        <w:t>Minor: Mathematics, Philosophy | Graduated 2015</w:t>
+        <w:t>Minor: Mathematics, Philosophy</w:t>
       </w:r>
     </w:p>
     <w:p>
       <w:pPr>
-        <w:spacing w:before="240"/>
+        <w:spacing w:before="200"/>
       </w:pPr>
       <w:r>
         <w:rPr>
@@ -557,59 +479,46 @@
           <w:b/>
           <w:sz w:val="24"/>
         </w:rPr>
-        <w:t>PORTFOLIO</w:t>
+        <w:t>SELECTED WORK / PORTFOLIO</w:t>
       </w:r>
     </w:p>
     <w:p>
       <w:pPr>
-        <w:spacing w:after="40"/>
+        <w:pStyle w:val="ListBullet"/>
+        <w:spacing w:after="20"/>
       </w:pPr>
       <w:r>
         <w:rPr>
           <w:rFonts w:ascii="Calibri" w:hAnsi="Calibri"/>
-          <w:b w:val="0"/>
           <w:sz w:val="20"/>
         </w:rPr>
-        <w:t>KAGAMI — AR concert for Ryuichi Sakamoto (Magic Leap 2) — Featured in The Guardian, Forbes, NYT</w:t>
+        <w:t>Portfolio: https://slimeq.github.io/</w:t>
       </w:r>
     </w:p>
     <w:p>
       <w:pPr>
-        <w:spacing w:after="40"/>
+        <w:pStyle w:val="ListBullet"/>
+        <w:spacing w:after="20"/>
       </w:pPr>
       <w:r>
         <w:rPr>
           <w:rFonts w:ascii="Calibri" w:hAnsi="Calibri"/>
-          <w:b w:val="0"/>
           <w:sz w:val="20"/>
         </w:rPr>
-        <w:t>Hailstorm VR — Multiplayer VR FPS — store.steampowered.com/app/618500/Hailstorm_VR/</w:t>
+        <w:t>KAGAMI (Tin Drum, Magic Leap 2) — featured in The Guardian / Forbes / NYT</w:t>
       </w:r>
     </w:p>
     <w:p>
       <w:pPr>
-        <w:spacing w:after="40"/>
+        <w:pStyle w:val="ListBullet"/>
+        <w:spacing w:after="20"/>
       </w:pPr>
       <w:r>
         <w:rPr>
           <w:rFonts w:ascii="Calibri" w:hAnsi="Calibri"/>
-          <w:b w:val="0"/>
           <w:sz w:val="20"/>
         </w:rPr>
-        <w:t>Chameleon Power — Wayne Dalton, DoorView, Raynor, IKO RoofViewer, ENVISION, Chromalyzer 2</w:t>
-      </w:r>
-    </w:p>
-    <w:p>
-      <w:pPr>
-        <w:spacing w:after="40"/>
-      </w:pPr>
-      <w:r>
-        <w:rPr>
-          <w:rFonts w:ascii="Calibri" w:hAnsi="Calibri"/>
-          <w:b/>
-          <w:sz w:val="20"/>
-        </w:rPr>
-        <w:t>Full portfolio: slimeq.github.io</w:t>
+        <w:t>Hailstorm VR (Steam): https://store.steampowered.com/app/618500/Hailstorm_VR/</w:t>
       </w:r>
     </w:p>
     <w:sectPr>

</xml_diff>

<commit_message>
Align resume bullets with kb approved claims; add LinkedIn
</commit_message>
<xml_diff>
--- a/Quincy_Campbell_Resume_Brandgage.docx
+++ b/Quincy_Campbell_Resume_Brandgage.docx
@@ -24,7 +24,7 @@
           <w:rFonts w:ascii="Calibri" w:hAnsi="Calibri"/>
           <w:sz w:val="20"/>
         </w:rPr>
-        <w:t>Pittsburgh, PA 15216 | (517) 515-1699 | quincy120@gmail.com | slimeq.github.io | github.com/SlimeQ</w:t>
+        <w:t>Pittsburgh, PA 15216 | (517) 515-1699 | quincy120@gmail.com | slimeq.github.io | github.com/SlimeQ | linkedin.com/in/quincy-campbell-131559b2</w:t>
       </w:r>
     </w:p>
     <w:p>
@@ -167,7 +167,7 @@
           <w:rFonts w:ascii="Calibri" w:hAnsi="Calibri"/>
           <w:sz w:val="20"/>
         </w:rPr>
-        <w:t>Built warehouse-scale Unity AR apps for Magic Leap 2 (Android) for live performances (including KAGAMI).</w:t>
+        <w:t>Built Unity applications for warehouse-scale AR experiences on Magic Leap 2.</w:t>
       </w:r>
     </w:p>
     <w:p>
@@ -180,7 +180,7 @@
           <w:rFonts w:ascii="Calibri" w:hAnsi="Calibri"/>
           <w:sz w:val="20"/>
         </w:rPr>
-        <w:t>Developed supporting platform: Android fleet tools (200+ devices), C#/ASP.NET Core/Blazor systems for metrics, file distribution, and AV sync.</w:t>
+        <w:t>Built Android fleet tooling for 200+ devices.</w:t>
       </w:r>
     </w:p>
     <w:p>
@@ -193,7 +193,7 @@
           <w:rFonts w:ascii="Calibri" w:hAnsi="Calibri"/>
           <w:sz w:val="20"/>
         </w:rPr>
-        <w:t>Created reusable Unity plugins; implemented integration patterns (HTTP/WebSockets) and networking (Mirror/NGO).</w:t>
+        <w:t>Built C#/ASP.NET Core/Blazor services for metrics and content distribution.</w:t>
       </w:r>
     </w:p>
     <w:p>
@@ -206,7 +206,7 @@
           <w:rFonts w:ascii="Calibri" w:hAnsi="Calibri"/>
           <w:sz w:val="20"/>
         </w:rPr>
-        <w:t>Implemented volumetric capture compression/decompression + playback pipeline.</w:t>
+        <w:t>Implemented volumetric capture compression/decompression and playback pipeline.</w:t>
       </w:r>
     </w:p>
     <w:p>
@@ -258,7 +258,7 @@
           <w:rFonts w:ascii="Calibri" w:hAnsi="Calibri"/>
           <w:sz w:val="20"/>
         </w:rPr>
-        <w:t>Shipped Unity/PlayCanvas visualization products across PC, WebGL, iOS, Android.</w:t>
+        <w:t>Shipped product visualization apps across PC, WebGL, iOS, and Android (Unity/PlayCanvas).</w:t>
       </w:r>
     </w:p>
     <w:p>
@@ -297,7 +297,7 @@
           <w:rFonts w:ascii="Calibri" w:hAnsi="Calibri"/>
           <w:sz w:val="20"/>
         </w:rPr>
-        <w:t>Created reusable Unity plugins/internal tools; optimized performance and build size for low-end hardware and WebGL.</w:t>
+        <w:t>Built reusable Unity plugins/internal tools; optimized performance and build size for low-end hardware and WebGL.</w:t>
       </w:r>
     </w:p>
     <w:p>

</xml_diff>

<commit_message>
Silversight: emphasize leadership + GPU cloud performance
</commit_message>
<xml_diff>
--- a/Quincy_Campbell_Resume_Brandgage.docx
+++ b/Quincy_Campbell_Resume_Brandgage.docx
@@ -89,7 +89,7 @@
           <w:b/>
           <w:sz w:val="24"/>
         </w:rPr>
-        <w:t>PROFESSIONAL EXPERIENCE (MOST RECENT FIRST)</w:t>
+        <w:t>PROFESSIONAL EXPERIENCE</w:t>
       </w:r>
     </w:p>
     <w:p>
@@ -115,7 +115,20 @@
           <w:rFonts w:ascii="Calibri" w:hAnsi="Calibri"/>
           <w:sz w:val="20"/>
         </w:rPr>
-        <w:t>Led engineering on production AI systems; owned CI/CD (Docker, GitHub Actions) and cloud deployments (GCP).</w:t>
+        <w:t>Led a small engineering team delivering production AI systems end-to-end.</w:t>
+      </w:r>
+    </w:p>
+    <w:p>
+      <w:pPr>
+        <w:pStyle w:val="ListBullet"/>
+        <w:spacing w:after="20"/>
+      </w:pPr>
+      <w:r>
+        <w:rPr>
+          <w:rFonts w:ascii="Calibri" w:hAnsi="Calibri"/>
+          <w:sz w:val="20"/>
+        </w:rPr>
+        <w:t>Deployed and optimized GPU-heavy inference workloads on Google Cloud (performance tuning, cost/perf tradeoffs, reliability).</w:t>
       </w:r>
     </w:p>
     <w:p>

</xml_diff>

<commit_message>
Polish: door emojis + resume header/skills formatting
</commit_message>
<xml_diff>
--- a/Quincy_Campbell_Resume_Brandgage.docx
+++ b/Quincy_Campbell_Resume_Brandgage.docx
@@ -24,12 +24,24 @@
           <w:rFonts w:ascii="Calibri" w:hAnsi="Calibri"/>
           <w:sz w:val="20"/>
         </w:rPr>
-        <w:t>Pittsburgh, PA 15216 | (517) 515-1699 | quincy120@gmail.com | slimeq.github.io | github.com/SlimeQ | linkedin.com/in/quincy-campbell-131559b2</w:t>
+        <w:t>Pittsburgh, PA 15216 | (517) 515-1699 | quincy120@gmail.com</w:t>
       </w:r>
     </w:p>
     <w:p>
       <w:pPr>
-        <w:spacing w:before="200"/>
+        <w:jc w:val="center"/>
+      </w:pPr>
+      <w:r>
+        <w:rPr>
+          <w:rFonts w:ascii="Calibri" w:hAnsi="Calibri"/>
+          <w:sz w:val="20"/>
+        </w:rPr>
+        <w:t>slimeq.github.io | github.com/SlimeQ | linkedin.com/in/quincy-campbell-131559b2</w:t>
+      </w:r>
+    </w:p>
+    <w:p>
+      <w:pPr>
+        <w:spacing w:before="120"/>
       </w:pPr>
       <w:r>
         <w:rPr>
@@ -55,7 +67,7 @@
     </w:p>
     <w:p>
       <w:pPr>
-        <w:spacing w:before="200"/>
+        <w:spacing w:before="120"/>
       </w:pPr>
       <w:r>
         <w:rPr>
@@ -68,20 +80,85 @@
     </w:p>
     <w:p>
       <w:pPr>
-        <w:spacing w:after="40"/>
+        <w:pStyle w:val="ListBullet"/>
+        <w:spacing w:after="20"/>
       </w:pPr>
       <w:r>
         <w:rPr>
           <w:rFonts w:ascii="Calibri" w:hAnsi="Calibri"/>
-          <w:b w:val="0"/>
           <w:sz w:val="20"/>
         </w:rPr>
-        <w:t>Unity / C# (architecture, tooling/plugins, UI) • Deployments: Windows, WebGL, Android, iOS • XR: Magic Leap 2 • Integration: REST APIs, WebSockets, networking (Mirror / Netcode for GameObjects) • Graphics: shaders/materials, procedural mesh, 3D math/physics • Backend: ASP.NET Core, PostgreSQL</w:t>
+        <w:t>Unity / C# (architecture, tooling/plugins, UI)</w:t>
       </w:r>
     </w:p>
     <w:p>
       <w:pPr>
-        <w:spacing w:before="200"/>
+        <w:pStyle w:val="ListBullet"/>
+        <w:spacing w:after="20"/>
+      </w:pPr>
+      <w:r>
+        <w:rPr>
+          <w:rFonts w:ascii="Calibri" w:hAnsi="Calibri"/>
+          <w:sz w:val="20"/>
+        </w:rPr>
+        <w:t>Deployments: Windows, WebGL, Android, iOS</w:t>
+      </w:r>
+    </w:p>
+    <w:p>
+      <w:pPr>
+        <w:pStyle w:val="ListBullet"/>
+        <w:spacing w:after="20"/>
+      </w:pPr>
+      <w:r>
+        <w:rPr>
+          <w:rFonts w:ascii="Calibri" w:hAnsi="Calibri"/>
+          <w:sz w:val="20"/>
+        </w:rPr>
+        <w:t>XR: Magic Leap 2 (Android), VR/AR experience</w:t>
+      </w:r>
+    </w:p>
+    <w:p>
+      <w:pPr>
+        <w:pStyle w:val="ListBullet"/>
+        <w:spacing w:after="20"/>
+      </w:pPr>
+      <w:r>
+        <w:rPr>
+          <w:rFonts w:ascii="Calibri" w:hAnsi="Calibri"/>
+          <w:sz w:val="20"/>
+        </w:rPr>
+        <w:t>Integration: REST APIs, WebSockets, analytics/data export patterns</w:t>
+      </w:r>
+    </w:p>
+    <w:p>
+      <w:pPr>
+        <w:pStyle w:val="ListBullet"/>
+        <w:spacing w:after="20"/>
+      </w:pPr>
+      <w:r>
+        <w:rPr>
+          <w:rFonts w:ascii="Calibri" w:hAnsi="Calibri"/>
+          <w:sz w:val="20"/>
+        </w:rPr>
+        <w:t>Graphics: shaders/materials, procedural mesh, 3D math/physics</w:t>
+      </w:r>
+    </w:p>
+    <w:p>
+      <w:pPr>
+        <w:pStyle w:val="ListBullet"/>
+        <w:spacing w:after="20"/>
+      </w:pPr>
+      <w:r>
+        <w:rPr>
+          <w:rFonts w:ascii="Calibri" w:hAnsi="Calibri"/>
+          <w:sz w:val="20"/>
+        </w:rPr>
+        <w:t>Backend: ASP.NET Core / Blazor, PostgreSQL</w:t>
+      </w:r>
+    </w:p>
+    <w:p>
+      <w:pPr>
+        <w:spacing w:before="120"/>
       </w:pPr>
       <w:r>
         <w:rPr>
@@ -445,7 +522,7 @@
     </w:p>
     <w:p>
       <w:pPr>
-        <w:spacing w:before="200"/>
+        <w:spacing w:before="120"/>
       </w:pPr>
       <w:r>
         <w:rPr>
@@ -484,7 +561,7 @@
     </w:p>
     <w:p>
       <w:pPr>
-        <w:spacing w:before="200"/>
+        <w:spacing w:before="120"/>
       </w:pPr>
       <w:r>
         <w:rPr>

</xml_diff>

<commit_message>
Resume: remove redundant portfolio section
</commit_message>
<xml_diff>
--- a/Quincy_Campbell_Resume_Brandgage.docx
+++ b/Quincy_Campbell_Resume_Brandgage.docx
@@ -559,58 +559,6 @@
         <w:t>Minor: Mathematics, Philosophy</w:t>
       </w:r>
     </w:p>
-    <w:p>
-      <w:pPr>
-        <w:spacing w:before="120"/>
-      </w:pPr>
-      <w:r>
-        <w:rPr>
-          <w:rFonts w:ascii="Calibri" w:hAnsi="Calibri"/>
-          <w:b/>
-          <w:sz w:val="24"/>
-        </w:rPr>
-        <w:t>SELECTED WORK / PORTFOLIO</w:t>
-      </w:r>
-    </w:p>
-    <w:p>
-      <w:pPr>
-        <w:pStyle w:val="ListBullet"/>
-        <w:spacing w:after="20"/>
-      </w:pPr>
-      <w:r>
-        <w:rPr>
-          <w:rFonts w:ascii="Calibri" w:hAnsi="Calibri"/>
-          <w:sz w:val="20"/>
-        </w:rPr>
-        <w:t>Portfolio: https://slimeq.github.io/</w:t>
-      </w:r>
-    </w:p>
-    <w:p>
-      <w:pPr>
-        <w:pStyle w:val="ListBullet"/>
-        <w:spacing w:after="20"/>
-      </w:pPr>
-      <w:r>
-        <w:rPr>
-          <w:rFonts w:ascii="Calibri" w:hAnsi="Calibri"/>
-          <w:sz w:val="20"/>
-        </w:rPr>
-        <w:t>KAGAMI (Tin Drum, Magic Leap 2) — featured in The Guardian / Forbes / NYT</w:t>
-      </w:r>
-    </w:p>
-    <w:p>
-      <w:pPr>
-        <w:pStyle w:val="ListBullet"/>
-        <w:spacing w:after="20"/>
-      </w:pPr>
-      <w:r>
-        <w:rPr>
-          <w:rFonts w:ascii="Calibri" w:hAnsi="Calibri"/>
-          <w:sz w:val="20"/>
-        </w:rPr>
-        <w:t>Hailstorm VR (Steam): https://store.steampowered.com/app/618500/Hailstorm_VR/</w:t>
-      </w:r>
-    </w:p>
     <w:sectPr>
       <w:pgSz w:w="12240" w:h="15840"/>
       <w:pgMar w:top="720" w:right="864" w:bottom="720" w:left="864" w:header="720" w:footer="720" w:gutter="0"/>

</xml_diff>

<commit_message>
Resume formatting: spacing around section headers
</commit_message>
<xml_diff>
--- a/Quincy_Campbell_Resume_Brandgage.docx
+++ b/Quincy_Campbell_Resume_Brandgage.docx
@@ -41,7 +41,7 @@
     </w:p>
     <w:p>
       <w:pPr>
-        <w:spacing w:before="120"/>
+        <w:spacing w:before="160" w:after="80"/>
       </w:pPr>
       <w:r>
         <w:rPr>
@@ -54,7 +54,7 @@
     </w:p>
     <w:p>
       <w:pPr>
-        <w:spacing w:after="40"/>
+        <w:spacing w:after="60"/>
       </w:pPr>
       <w:r>
         <w:rPr>
@@ -67,7 +67,7 @@
     </w:p>
     <w:p>
       <w:pPr>
-        <w:spacing w:before="120"/>
+        <w:spacing w:before="200" w:after="80"/>
       </w:pPr>
       <w:r>
         <w:rPr>
@@ -158,7 +158,7 @@
     </w:p>
     <w:p>
       <w:pPr>
-        <w:spacing w:before="120"/>
+        <w:spacing w:before="200" w:after="80"/>
       </w:pPr>
       <w:r>
         <w:rPr>
@@ -171,7 +171,7 @@
     </w:p>
     <w:p>
       <w:pPr>
-        <w:spacing w:after="40"/>
+        <w:spacing w:after="60"/>
       </w:pPr>
       <w:r>
         <w:rPr>
@@ -210,7 +210,7 @@
     </w:p>
     <w:p>
       <w:pPr>
-        <w:spacing w:after="40"/>
+        <w:spacing w:after="60"/>
       </w:pPr>
       <w:r>
         <w:rPr>
@@ -236,7 +236,7 @@
     </w:p>
     <w:p>
       <w:pPr>
-        <w:spacing w:after="40"/>
+        <w:spacing w:after="60"/>
       </w:pPr>
       <w:r>
         <w:rPr>
@@ -301,7 +301,7 @@
     </w:p>
     <w:p>
       <w:pPr>
-        <w:spacing w:after="40"/>
+        <w:spacing w:after="60"/>
       </w:pPr>
       <w:r>
         <w:rPr>
@@ -327,7 +327,7 @@
     </w:p>
     <w:p>
       <w:pPr>
-        <w:spacing w:after="40"/>
+        <w:spacing w:after="60"/>
       </w:pPr>
       <w:r>
         <w:rPr>
@@ -392,7 +392,7 @@
     </w:p>
     <w:p>
       <w:pPr>
-        <w:spacing w:after="40"/>
+        <w:spacing w:after="60"/>
       </w:pPr>
       <w:r>
         <w:rPr>
@@ -418,7 +418,7 @@
     </w:p>
     <w:p>
       <w:pPr>
-        <w:spacing w:after="40"/>
+        <w:spacing w:after="60"/>
       </w:pPr>
       <w:r>
         <w:rPr>
@@ -444,7 +444,7 @@
     </w:p>
     <w:p>
       <w:pPr>
-        <w:spacing w:after="40"/>
+        <w:spacing w:after="60"/>
       </w:pPr>
       <w:r>
         <w:rPr>
@@ -470,7 +470,7 @@
     </w:p>
     <w:p>
       <w:pPr>
-        <w:spacing w:after="40"/>
+        <w:spacing w:after="60"/>
       </w:pPr>
       <w:r>
         <w:rPr>
@@ -496,7 +496,7 @@
     </w:p>
     <w:p>
       <w:pPr>
-        <w:spacing w:after="40"/>
+        <w:spacing w:after="60"/>
       </w:pPr>
       <w:r>
         <w:rPr>
@@ -522,7 +522,7 @@
     </w:p>
     <w:p>
       <w:pPr>
-        <w:spacing w:before="120"/>
+        <w:spacing w:before="200" w:after="80"/>
       </w:pPr>
       <w:r>
         <w:rPr>
@@ -535,7 +535,7 @@
     </w:p>
     <w:p>
       <w:pPr>
-        <w:spacing w:after="40"/>
+        <w:spacing w:after="60"/>
       </w:pPr>
       <w:r>
         <w:rPr>
@@ -548,7 +548,7 @@
     </w:p>
     <w:p>
       <w:pPr>
-        <w:spacing w:after="40"/>
+        <w:spacing w:after="60"/>
       </w:pPr>
       <w:r>
         <w:rPr>

</xml_diff>

<commit_message>
Resume: make header links clickable
</commit_message>
<xml_diff>
--- a/Quincy_Campbell_Resume_Brandgage.docx
+++ b/Quincy_Campbell_Resume_Brandgage.docx
@@ -29,6 +29,7 @@
     </w:p>
     <w:p>
       <w:pPr>
+        <w:spacing w:after="120"/>
         <w:jc w:val="center"/>
       </w:pPr>
       <w:r>
@@ -36,8 +37,49 @@
           <w:rFonts w:ascii="Calibri" w:hAnsi="Calibri"/>
           <w:sz w:val="20"/>
         </w:rPr>
-        <w:t>Portfolio: slimeq.github.io | GitHub: github.com/SlimeQ | LinkedIn: linkedin.com/in/quincy-campbell-131559b2</w:t>
+        <w:t xml:space="preserve">Portfolio: </w:t>
       </w:r>
+      <w:hyperlink r:id="rId9">
+        <w:r>
+          <w:rPr>
+            <w:color w:val="0563C1"/>
+            <w:u w:val="single"/>
+          </w:rPr>
+          <w:t>slimeq.github.io</w:t>
+        </w:r>
+      </w:hyperlink>
+      <w:r>
+        <w:rPr>
+          <w:rFonts w:ascii="Calibri" w:hAnsi="Calibri"/>
+          <w:sz w:val="20"/>
+        </w:rPr>
+        <w:t xml:space="preserve">  |  GitHub: </w:t>
+      </w:r>
+      <w:hyperlink r:id="rId10">
+        <w:r>
+          <w:rPr>
+            <w:color w:val="0563C1"/>
+            <w:u w:val="single"/>
+          </w:rPr>
+          <w:t>github.com/SlimeQ</w:t>
+        </w:r>
+      </w:hyperlink>
+      <w:r>
+        <w:rPr>
+          <w:rFonts w:ascii="Calibri" w:hAnsi="Calibri"/>
+          <w:sz w:val="20"/>
+        </w:rPr>
+        <w:t xml:space="preserve">  |  LinkedIn: </w:t>
+      </w:r>
+      <w:hyperlink r:id="rId11">
+        <w:r>
+          <w:rPr>
+            <w:color w:val="0563C1"/>
+            <w:u w:val="single"/>
+          </w:rPr>
+          <w:t>quincy-campbell-131559b2</w:t>
+        </w:r>
+      </w:hyperlink>
     </w:p>
     <w:p>
       <w:pPr>

</xml_diff>